<commit_message>
Final fixes and repare for presentation
</commit_message>
<xml_diff>
--- a/docs/Романюк Богдан ПМі-53.docx
+++ b/docs/Романюк Богдан ПМі-53.docx
@@ -1672,20 +1672,13 @@
                 <m:e>
                   <m:r>
                     <w:rPr>
-                      <w:rFonts w:ascii="Cambria Math" w:eastAsia="Cambria Math" w:hAnsi="Cambria Math" w:cs="Cambria Math"/>
-                      <w:szCs w:val="28"/>
-                    </w:rPr>
-                    <m:t>-</m:t>
-                  </m:r>
-                  <m:r>
-                    <w:rPr>
                       <w:rFonts w:ascii="Cambria Math" w:hAnsi="Cambria Math" w:cs="Times New Roman"/>
                       <w:szCs w:val="28"/>
                     </w:rPr>
-                    <m:t>µ(a)</m:t>
-                  </m:r>
-                  <m:f>
-                    <m:fPr>
+                    <m:t>u</m:t>
+                  </m:r>
+                  <m:d>
+                    <m:dPr>
                       <m:ctrlPr>
                         <w:rPr>
                           <w:rFonts w:ascii="Cambria Math" w:hAnsi="Cambria Math" w:cs="Times New Roman"/>
@@ -1693,46 +1686,17 @@
                           <w:szCs w:val="28"/>
                         </w:rPr>
                       </m:ctrlPr>
-                    </m:fPr>
-                    <m:num>
+                    </m:dPr>
+                    <m:e>
                       <m:r>
                         <w:rPr>
                           <w:rFonts w:ascii="Cambria Math" w:hAnsi="Cambria Math" w:cs="Times New Roman"/>
                           <w:szCs w:val="28"/>
                         </w:rPr>
-                        <m:t>du</m:t>
+                        <m:t>a</m:t>
                       </m:r>
-                      <m:d>
-                        <m:dPr>
-                          <m:ctrlPr>
-                            <w:rPr>
-                              <w:rFonts w:ascii="Cambria Math" w:hAnsi="Cambria Math" w:cs="Times New Roman"/>
-                              <w:i/>
-                              <w:szCs w:val="28"/>
-                            </w:rPr>
-                          </m:ctrlPr>
-                        </m:dPr>
-                        <m:e>
-                          <m:r>
-                            <w:rPr>
-                              <w:rFonts w:ascii="Cambria Math" w:hAnsi="Cambria Math" w:cs="Times New Roman"/>
-                              <w:szCs w:val="28"/>
-                            </w:rPr>
-                            <m:t>a</m:t>
-                          </m:r>
-                        </m:e>
-                      </m:d>
-                    </m:num>
-                    <m:den>
-                      <m:r>
-                        <w:rPr>
-                          <w:rFonts w:ascii="Cambria Math" w:hAnsi="Cambria Math" w:cs="Times New Roman"/>
-                          <w:szCs w:val="28"/>
-                        </w:rPr>
-                        <m:t>dx</m:t>
-                      </m:r>
-                    </m:den>
-                  </m:f>
+                    </m:e>
+                  </m:d>
                   <m:r>
                     <w:rPr>
                       <w:rFonts w:ascii="Cambria Math" w:eastAsia="Cambria Math" w:hAnsi="Cambria Math" w:cs="Cambria Math"/>
@@ -1797,7 +1761,7 @@
                       <w:rFonts w:ascii="Cambria Math" w:hAnsi="Cambria Math" w:cs="Times New Roman"/>
                       <w:szCs w:val="28"/>
                     </w:rPr>
-                    <m:t>µ(a)</m:t>
+                    <m:t>µ</m:t>
                   </m:r>
                   <m:f>
                     <m:fPr>
@@ -1817,26 +1781,6 @@
                         </w:rPr>
                         <m:t>du</m:t>
                       </m:r>
-                      <m:d>
-                        <m:dPr>
-                          <m:ctrlPr>
-                            <w:rPr>
-                              <w:rFonts w:ascii="Cambria Math" w:hAnsi="Cambria Math" w:cs="Times New Roman"/>
-                              <w:i/>
-                              <w:szCs w:val="28"/>
-                            </w:rPr>
-                          </m:ctrlPr>
-                        </m:dPr>
-                        <m:e>
-                          <m:r>
-                            <w:rPr>
-                              <w:rFonts w:ascii="Cambria Math" w:hAnsi="Cambria Math" w:cs="Times New Roman"/>
-                              <w:szCs w:val="28"/>
-                            </w:rPr>
-                            <m:t>b</m:t>
-                          </m:r>
-                        </m:e>
-                      </m:d>
                     </m:num>
                     <m:den>
                       <m:r>
@@ -1848,6 +1792,45 @@
                       </m:r>
                     </m:den>
                   </m:f>
+                  <m:sSubSup>
+                    <m:sSubSupPr>
+                      <m:ctrlPr>
+                        <w:rPr>
+                          <w:rFonts w:ascii="Cambria Math" w:hAnsi="Cambria Math" w:cs="Times New Roman"/>
+                          <w:i/>
+                          <w:szCs w:val="28"/>
+                        </w:rPr>
+                      </m:ctrlPr>
+                    </m:sSubSupPr>
+                    <m:e>
+                      <m:r>
+                        <w:rPr>
+                          <w:rFonts w:ascii="Cambria Math" w:hAnsi="Cambria Math" w:cs="Times New Roman"/>
+                          <w:szCs w:val="28"/>
+                          <w:lang w:val="en-US"/>
+                        </w:rPr>
+                        <m:t>|</m:t>
+                      </m:r>
+                    </m:e>
+                    <m:sub>
+                      <m:r>
+                        <w:rPr>
+                          <w:rFonts w:ascii="Cambria Math" w:hAnsi="Cambria Math" w:cs="Times New Roman"/>
+                          <w:szCs w:val="28"/>
+                        </w:rPr>
+                        <m:t>x=b</m:t>
+                      </m:r>
+                    </m:sub>
+                    <m:sup>
+                      <m:r>
+                        <w:rPr>
+                          <w:rFonts w:ascii="Cambria Math" w:hAnsi="Cambria Math" w:cs="Times New Roman"/>
+                          <w:szCs w:val="28"/>
+                        </w:rPr>
+                        <m:t xml:space="preserve"> </m:t>
+                      </m:r>
+                    </m:sup>
+                  </m:sSubSup>
                   <m:r>
                     <w:rPr>
                       <w:rFonts w:ascii="Cambria Math" w:hAnsi="Cambria Math" w:cs="Times New Roman"/>
@@ -2188,7 +2171,6 @@
         </w:numPr>
       </w:pPr>
       <w:r>
-        <w:lastRenderedPageBreak/>
         <w:t>Варіаційне формулювання задачі</w:t>
       </w:r>
     </w:p>
@@ -2200,6 +2182,7 @@
         </w:rPr>
       </w:pPr>
       <w:r>
+        <w:lastRenderedPageBreak/>
         <w:tab/>
       </w:r>
       <w:r>
@@ -4137,6 +4120,7 @@
         </w:numPr>
       </w:pPr>
       <w:r>
+        <w:lastRenderedPageBreak/>
         <w:t>Система лінійних алгебраїчних рівнянь (СЛАР)</w:t>
       </w:r>
     </w:p>
@@ -18159,11 +18143,6 @@
       </w:r>
     </w:p>
     <w:p>
-      <w:pPr>
-        <w:rPr>
-          <w:lang w:val="en-US"/>
-        </w:rPr>
-      </w:pPr>
       <w:r>
         <w:rPr>
           <w:lang w:val="en-US"/>
@@ -18266,6 +18245,49 @@
           <w:lang w:val="en-US"/>
         </w:rPr>
         <w:t>.</w:t>
+      </w:r>
+    </w:p>
+    <w:p>
+      <w:r>
+        <w:rPr>
+          <w:noProof/>
+          <w:lang w:eastAsia="uk-UA"/>
+        </w:rPr>
+        <w:drawing>
+          <wp:inline distT="0" distB="0" distL="0" distR="0" wp14:anchorId="642E4136" wp14:editId="603A16CF">
+            <wp:extent cx="6120765" cy="4305955"/>
+            <wp:effectExtent l="0" t="0" r="0" b="0"/>
+            <wp:docPr id="23" name="Рисунок 23"/>
+            <wp:cNvGraphicFramePr>
+              <a:graphicFrameLocks xmlns:a="http://schemas.openxmlformats.org/drawingml/2006/main" noChangeAspect="1"/>
+            </wp:cNvGraphicFramePr>
+            <a:graphic xmlns:a="http://schemas.openxmlformats.org/drawingml/2006/main">
+              <a:graphicData uri="http://schemas.openxmlformats.org/drawingml/2006/picture">
+                <pic:pic xmlns:pic="http://schemas.openxmlformats.org/drawingml/2006/picture">
+                  <pic:nvPicPr>
+                    <pic:cNvPr id="0" name=""/>
+                    <pic:cNvPicPr/>
+                  </pic:nvPicPr>
+                  <pic:blipFill>
+                    <a:blip r:embed="rId9"/>
+                    <a:stretch>
+                      <a:fillRect/>
+                    </a:stretch>
+                  </pic:blipFill>
+                  <pic:spPr>
+                    <a:xfrm>
+                      <a:off x="0" y="0"/>
+                      <a:ext cx="6120765" cy="4305955"/>
+                    </a:xfrm>
+                    <a:prstGeom prst="rect">
+                      <a:avLst/>
+                    </a:prstGeom>
+                  </pic:spPr>
+                </pic:pic>
+              </a:graphicData>
+            </a:graphic>
+          </wp:inline>
+        </w:drawing>
       </w:r>
     </w:p>
     <w:p>
@@ -18742,6 +18764,7 @@
     </w:p>
     <w:p>
       <w:r>
+        <w:lastRenderedPageBreak/>
         <w:t>О</w:t>
       </w:r>
       <w:r>
@@ -18759,8 +18782,8 @@
         </w:rPr>
         <w:drawing>
           <wp:inline distT="0" distB="0" distL="0" distR="0" wp14:anchorId="2FE8C549" wp14:editId="68570A7D">
-            <wp:extent cx="4857276" cy="3352800"/>
-            <wp:effectExtent l="0" t="0" r="635" b="0"/>
+            <wp:extent cx="4546600" cy="3138352"/>
+            <wp:effectExtent l="0" t="0" r="6350" b="5080"/>
             <wp:docPr id="3" name="Рисунок 3"/>
             <wp:cNvGraphicFramePr>
               <a:graphicFrameLocks xmlns:a="http://schemas.openxmlformats.org/drawingml/2006/main" noChangeAspect="1"/>
@@ -18773,7 +18796,7 @@
                     <pic:cNvPicPr/>
                   </pic:nvPicPr>
                   <pic:blipFill>
-                    <a:blip r:embed="rId9"/>
+                    <a:blip r:embed="rId10"/>
                     <a:stretch>
                       <a:fillRect/>
                     </a:stretch>
@@ -18781,7 +18804,7 @@
                   <pic:spPr>
                     <a:xfrm>
                       <a:off x="0" y="0"/>
-                      <a:ext cx="4859207" cy="3354133"/>
+                      <a:ext cx="4548408" cy="3139600"/>
                     </a:xfrm>
                     <a:prstGeom prst="rect">
                       <a:avLst/>
@@ -18796,20 +18819,33 @@
     </w:p>
     <w:p>
       <w:pPr>
+        <w:jc w:val="center"/>
+      </w:pPr>
+    </w:p>
+    <w:p>
+      <w:pPr>
         <w:rPr>
           <w:rFonts w:eastAsiaTheme="minorEastAsia"/>
           <w:szCs w:val="28"/>
+        </w:rPr>
+      </w:pPr>
+      <w:r>
+        <w:t xml:space="preserve">Початкова кількість елементів </w:t>
+      </w:r>
+      <w:r>
+        <w:rPr>
           <w:lang w:val="en-US"/>
         </w:rPr>
-      </w:pPr>
-      <w:r>
-        <w:t xml:space="preserve">Початкова кількість елементів </w:t>
+        <w:t>N=</w:t>
+      </w:r>
+      <w:r>
+        <w:t>10</w:t>
       </w:r>
       <w:r>
         <w:rPr>
           <w:lang w:val="en-US"/>
         </w:rPr>
-        <w:t xml:space="preserve">N=4, </w:t>
+        <w:t xml:space="preserve">, </w:t>
       </w:r>
       <w:r>
         <w:t xml:space="preserve">очікувана похибка </w:t>
@@ -18821,14 +18857,9 @@
             <w:szCs w:val="28"/>
             <w:lang w:val="en-US"/>
           </w:rPr>
-          <m:t>η=5%</m:t>
+          <m:t>η=1%</m:t>
         </m:r>
       </m:oMath>
-    </w:p>
-    <w:p>
-      <w:pPr>
-        <w:jc w:val="center"/>
-      </w:pPr>
     </w:p>
     <w:tbl>
       <w:tblPr>
@@ -18864,12 +18895,11 @@
                 <w:noProof/>
                 <w:lang w:eastAsia="uk-UA"/>
               </w:rPr>
-              <w:lastRenderedPageBreak/>
               <w:drawing>
-                <wp:inline distT="0" distB="0" distL="0" distR="0" wp14:anchorId="69826DFA" wp14:editId="4BC20276">
-                  <wp:extent cx="3090863" cy="2048283"/>
-                  <wp:effectExtent l="0" t="0" r="0" b="9525"/>
-                  <wp:docPr id="7" name="Рисунок 7"/>
+                <wp:inline distT="0" distB="0" distL="0" distR="0" wp14:anchorId="5486ADC5" wp14:editId="20B30F3C">
+                  <wp:extent cx="3149600" cy="2087206"/>
+                  <wp:effectExtent l="0" t="0" r="0" b="8890"/>
+                  <wp:docPr id="4" name="Рисунок 4"/>
                   <wp:cNvGraphicFramePr>
                     <a:graphicFrameLocks xmlns:a="http://schemas.openxmlformats.org/drawingml/2006/main" noChangeAspect="1"/>
                   </wp:cNvGraphicFramePr>
@@ -18881,7 +18911,7 @@
                           <pic:cNvPicPr/>
                         </pic:nvPicPr>
                         <pic:blipFill>
-                          <a:blip r:embed="rId10"/>
+                          <a:blip r:embed="rId11"/>
                           <a:stretch>
                             <a:fillRect/>
                           </a:stretch>
@@ -18889,7 +18919,7 @@
                         <pic:spPr>
                           <a:xfrm>
                             <a:off x="0" y="0"/>
-                            <a:ext cx="3099416" cy="2053951"/>
+                            <a:ext cx="3150547" cy="2087834"/>
                           </a:xfrm>
                           <a:prstGeom prst="rect">
                             <a:avLst/>
@@ -18914,7 +18944,7 @@
               <w:t>N=</w:t>
             </w:r>
             <w:r>
-              <w:t>4</w:t>
+              <w:t>10</w:t>
             </w:r>
             <w:r>
               <w:rPr>
@@ -18942,9 +18972,9 @@
                 <w:lang w:eastAsia="uk-UA"/>
               </w:rPr>
               <w:drawing>
-                <wp:inline distT="0" distB="0" distL="0" distR="0" wp14:anchorId="6CE53F42" wp14:editId="31B8B160">
-                  <wp:extent cx="3096250" cy="2048436"/>
-                  <wp:effectExtent l="0" t="0" r="0" b="9525"/>
+                <wp:inline distT="0" distB="0" distL="0" distR="0" wp14:anchorId="3B8AA7F4" wp14:editId="04A407A4">
+                  <wp:extent cx="3155939" cy="2092356"/>
+                  <wp:effectExtent l="0" t="0" r="6985" b="3175"/>
                   <wp:docPr id="10" name="Рисунок 10"/>
                   <wp:cNvGraphicFramePr>
                     <a:graphicFrameLocks xmlns:a="http://schemas.openxmlformats.org/drawingml/2006/main" noChangeAspect="1"/>
@@ -18957,7 +18987,7 @@
                           <pic:cNvPicPr/>
                         </pic:nvPicPr>
                         <pic:blipFill>
-                          <a:blip r:embed="rId11"/>
+                          <a:blip r:embed="rId12"/>
                           <a:stretch>
                             <a:fillRect/>
                           </a:stretch>
@@ -18965,7 +18995,7 @@
                         <pic:spPr>
                           <a:xfrm>
                             <a:off x="0" y="0"/>
-                            <a:ext cx="3095903" cy="2048206"/>
+                            <a:ext cx="3156894" cy="2092989"/>
                           </a:xfrm>
                           <a:prstGeom prst="rect">
                             <a:avLst/>
@@ -18990,7 +19020,7 @@
               <w:t>N=</w:t>
             </w:r>
             <w:r>
-              <w:t>8</w:t>
+              <w:t>27</w:t>
             </w:r>
             <w:r>
               <w:rPr>
@@ -19002,7 +19032,145 @@
               <w:t>ітерація</w:t>
             </w:r>
             <w:r>
-              <w:t xml:space="preserve"> 2</w:t>
+              <w:t xml:space="preserve"> 3</w:t>
+            </w:r>
+          </w:p>
+        </w:tc>
+      </w:tr>
+      <w:tr>
+        <w:tc>
+          <w:tcPr>
+            <w:tcW w:w="5387" w:type="dxa"/>
+          </w:tcPr>
+          <w:p>
+            <w:pPr>
+              <w:spacing w:after="0"/>
+              <w:jc w:val="center"/>
+              <w:rPr>
+                <w:noProof/>
+                <w:lang w:eastAsia="uk-UA"/>
+              </w:rPr>
+            </w:pPr>
+            <w:r>
+              <w:rPr>
+                <w:noProof/>
+                <w:lang w:eastAsia="uk-UA"/>
+              </w:rPr>
+              <w:drawing>
+                <wp:inline distT="0" distB="0" distL="0" distR="0" wp14:anchorId="1A804CE5" wp14:editId="2BA6D99B">
+                  <wp:extent cx="3124200" cy="2065047"/>
+                  <wp:effectExtent l="0" t="0" r="0" b="0"/>
+                  <wp:docPr id="11" name="Рисунок 11"/>
+                  <wp:cNvGraphicFramePr>
+                    <a:graphicFrameLocks xmlns:a="http://schemas.openxmlformats.org/drawingml/2006/main" noChangeAspect="1"/>
+                  </wp:cNvGraphicFramePr>
+                  <a:graphic xmlns:a="http://schemas.openxmlformats.org/drawingml/2006/main">
+                    <a:graphicData uri="http://schemas.openxmlformats.org/drawingml/2006/picture">
+                      <pic:pic xmlns:pic="http://schemas.openxmlformats.org/drawingml/2006/picture">
+                        <pic:nvPicPr>
+                          <pic:cNvPr id="0" name=""/>
+                          <pic:cNvPicPr/>
+                        </pic:nvPicPr>
+                        <pic:blipFill>
+                          <a:blip r:embed="rId13"/>
+                          <a:stretch>
+                            <a:fillRect/>
+                          </a:stretch>
+                        </pic:blipFill>
+                        <pic:spPr>
+                          <a:xfrm>
+                            <a:off x="0" y="0"/>
+                            <a:ext cx="3125931" cy="2066191"/>
+                          </a:xfrm>
+                          <a:prstGeom prst="rect">
+                            <a:avLst/>
+                          </a:prstGeom>
+                        </pic:spPr>
+                      </pic:pic>
+                    </a:graphicData>
+                  </a:graphic>
+                </wp:inline>
+              </w:drawing>
+            </w:r>
+          </w:p>
+          <w:p>
+            <w:pPr>
+              <w:spacing w:after="0"/>
+              <w:jc w:val="center"/>
+              <w:rPr>
+                <w:noProof/>
+                <w:lang w:eastAsia="uk-UA"/>
+              </w:rPr>
+            </w:pPr>
+            <w:r>
+              <w:rPr>
+                <w:lang w:val="en-US"/>
+              </w:rPr>
+              <w:t>N=</w:t>
+            </w:r>
+            <w:r>
+              <w:t>35</w:t>
+            </w:r>
+            <w:r>
+              <w:rPr>
+                <w:lang w:val="en-US"/>
+              </w:rPr>
+              <w:t xml:space="preserve">, </w:t>
+            </w:r>
+            <w:r>
+              <w:t>ітерація 4</w:t>
+            </w:r>
+          </w:p>
+        </w:tc>
+        <w:tc>
+          <w:tcPr>
+            <w:tcW w:w="5245" w:type="dxa"/>
+          </w:tcPr>
+          <w:p>
+            <w:pPr>
+              <w:spacing w:after="0"/>
+              <w:jc w:val="center"/>
+            </w:pPr>
+            <w:r>
+              <w:rPr>
+                <w:noProof/>
+                <w:lang w:eastAsia="uk-UA"/>
+              </w:rPr>
+              <w:drawing>
+                <wp:inline distT="0" distB="0" distL="0" distR="0" wp14:anchorId="45BFEFE4" wp14:editId="3E5488A8">
+                  <wp:extent cx="3103405" cy="2063750"/>
+                  <wp:effectExtent l="0" t="0" r="1905" b="0"/>
+                  <wp:docPr id="12" name="Рисунок 12"/>
+                  <wp:cNvGraphicFramePr>
+                    <a:graphicFrameLocks xmlns:a="http://schemas.openxmlformats.org/drawingml/2006/main" noChangeAspect="1"/>
+                  </wp:cNvGraphicFramePr>
+                  <a:graphic xmlns:a="http://schemas.openxmlformats.org/drawingml/2006/main">
+                    <a:graphicData uri="http://schemas.openxmlformats.org/drawingml/2006/picture">
+                      <pic:pic xmlns:pic="http://schemas.openxmlformats.org/drawingml/2006/picture">
+                        <pic:nvPicPr>
+                          <pic:cNvPr id="0" name=""/>
+                          <pic:cNvPicPr/>
+                        </pic:nvPicPr>
+                        <pic:blipFill>
+                          <a:blip r:embed="rId14"/>
+                          <a:stretch>
+                            <a:fillRect/>
+                          </a:stretch>
+                        </pic:blipFill>
+                        <pic:spPr>
+                          <a:xfrm>
+                            <a:off x="0" y="0"/>
+                            <a:ext cx="3115341" cy="2071687"/>
+                          </a:xfrm>
+                          <a:prstGeom prst="rect">
+                            <a:avLst/>
+                          </a:prstGeom>
+                        </pic:spPr>
+                      </pic:pic>
+                    </a:graphicData>
+                  </a:graphic>
+                </wp:inline>
+              </w:drawing>
             </w:r>
           </w:p>
           <w:p>
@@ -19010,6 +19178,201 @@
               <w:spacing w:after="0"/>
               <w:jc w:val="center"/>
             </w:pPr>
+            <w:r>
+              <w:rPr>
+                <w:noProof/>
+                <w:lang w:val="en-US" w:eastAsia="uk-UA"/>
+              </w:rPr>
+              <w:t>N=</w:t>
+            </w:r>
+            <w:r>
+              <w:rPr>
+                <w:noProof/>
+                <w:lang w:eastAsia="uk-UA"/>
+              </w:rPr>
+              <w:t>46</w:t>
+            </w:r>
+            <w:r>
+              <w:rPr>
+                <w:noProof/>
+                <w:lang w:val="en-US" w:eastAsia="uk-UA"/>
+              </w:rPr>
+              <w:t xml:space="preserve">, </w:t>
+            </w:r>
+            <w:r>
+              <w:rPr>
+                <w:noProof/>
+                <w:lang w:eastAsia="uk-UA"/>
+              </w:rPr>
+              <w:t>ітерація 5</w:t>
+            </w:r>
+          </w:p>
+        </w:tc>
+      </w:tr>
+      <w:tr>
+        <w:tc>
+          <w:tcPr>
+            <w:tcW w:w="5387" w:type="dxa"/>
+          </w:tcPr>
+          <w:p>
+            <w:pPr>
+              <w:spacing w:after="0"/>
+              <w:jc w:val="center"/>
+            </w:pPr>
+            <w:r>
+              <w:rPr>
+                <w:noProof/>
+                <w:lang w:eastAsia="uk-UA"/>
+              </w:rPr>
+              <w:lastRenderedPageBreak/>
+              <w:drawing>
+                <wp:inline distT="0" distB="0" distL="0" distR="0" wp14:anchorId="15B23903" wp14:editId="08F83FAD">
+                  <wp:extent cx="3154078" cy="2108200"/>
+                  <wp:effectExtent l="0" t="0" r="8255" b="6350"/>
+                  <wp:docPr id="13" name="Рисунок 13"/>
+                  <wp:cNvGraphicFramePr>
+                    <a:graphicFrameLocks xmlns:a="http://schemas.openxmlformats.org/drawingml/2006/main" noChangeAspect="1"/>
+                  </wp:cNvGraphicFramePr>
+                  <a:graphic xmlns:a="http://schemas.openxmlformats.org/drawingml/2006/main">
+                    <a:graphicData uri="http://schemas.openxmlformats.org/drawingml/2006/picture">
+                      <pic:pic xmlns:pic="http://schemas.openxmlformats.org/drawingml/2006/picture">
+                        <pic:nvPicPr>
+                          <pic:cNvPr id="0" name=""/>
+                          <pic:cNvPicPr/>
+                        </pic:nvPicPr>
+                        <pic:blipFill>
+                          <a:blip r:embed="rId15"/>
+                          <a:stretch>
+                            <a:fillRect/>
+                          </a:stretch>
+                        </pic:blipFill>
+                        <pic:spPr>
+                          <a:xfrm>
+                            <a:off x="0" y="0"/>
+                            <a:ext cx="3161057" cy="2112865"/>
+                          </a:xfrm>
+                          <a:prstGeom prst="rect">
+                            <a:avLst/>
+                          </a:prstGeom>
+                        </pic:spPr>
+                      </pic:pic>
+                    </a:graphicData>
+                  </a:graphic>
+                </wp:inline>
+              </w:drawing>
+            </w:r>
+            <w:bookmarkStart w:id="0" w:name="_GoBack"/>
+            <w:bookmarkEnd w:id="0"/>
+          </w:p>
+          <w:p>
+            <w:pPr>
+              <w:spacing w:after="0"/>
+              <w:jc w:val="center"/>
+            </w:pPr>
+            <w:r>
+              <w:rPr>
+                <w:lang w:val="en-US"/>
+              </w:rPr>
+              <w:t>N=</w:t>
+            </w:r>
+            <w:r>
+              <w:t>71</w:t>
+            </w:r>
+            <w:r>
+              <w:rPr>
+                <w:lang w:val="en-US"/>
+              </w:rPr>
+              <w:t xml:space="preserve">, </w:t>
+            </w:r>
+            <w:r>
+              <w:t>ітерація 7</w:t>
+            </w:r>
+          </w:p>
+        </w:tc>
+        <w:tc>
+          <w:tcPr>
+            <w:tcW w:w="5245" w:type="dxa"/>
+          </w:tcPr>
+          <w:p>
+            <w:pPr>
+              <w:spacing w:after="0"/>
+              <w:jc w:val="center"/>
+            </w:pPr>
+            <w:r>
+              <w:rPr>
+                <w:noProof/>
+                <w:lang w:eastAsia="uk-UA"/>
+              </w:rPr>
+              <w:drawing>
+                <wp:inline distT="0" distB="0" distL="0" distR="0" wp14:anchorId="3292D0C0" wp14:editId="6FF0C2AE">
+                  <wp:extent cx="3111500" cy="2080677"/>
+                  <wp:effectExtent l="0" t="0" r="0" b="0"/>
+                  <wp:docPr id="14" name="Рисунок 14"/>
+                  <wp:cNvGraphicFramePr>
+                    <a:graphicFrameLocks xmlns:a="http://schemas.openxmlformats.org/drawingml/2006/main" noChangeAspect="1"/>
+                  </wp:cNvGraphicFramePr>
+                  <a:graphic xmlns:a="http://schemas.openxmlformats.org/drawingml/2006/main">
+                    <a:graphicData uri="http://schemas.openxmlformats.org/drawingml/2006/picture">
+                      <pic:pic xmlns:pic="http://schemas.openxmlformats.org/drawingml/2006/picture">
+                        <pic:nvPicPr>
+                          <pic:cNvPr id="0" name=""/>
+                          <pic:cNvPicPr/>
+                        </pic:nvPicPr>
+                        <pic:blipFill>
+                          <a:blip r:embed="rId16"/>
+                          <a:stretch>
+                            <a:fillRect/>
+                          </a:stretch>
+                        </pic:blipFill>
+                        <pic:spPr>
+                          <a:xfrm>
+                            <a:off x="0" y="0"/>
+                            <a:ext cx="3115904" cy="2083622"/>
+                          </a:xfrm>
+                          <a:prstGeom prst="rect">
+                            <a:avLst/>
+                          </a:prstGeom>
+                        </pic:spPr>
+                      </pic:pic>
+                    </a:graphicData>
+                  </a:graphic>
+                </wp:inline>
+              </w:drawing>
+            </w:r>
+          </w:p>
+          <w:p>
+            <w:pPr>
+              <w:spacing w:after="0"/>
+              <w:jc w:val="center"/>
+            </w:pPr>
+            <w:r>
+              <w:rPr>
+                <w:noProof/>
+                <w:lang w:val="en-US" w:eastAsia="uk-UA"/>
+              </w:rPr>
+              <w:t>N=</w:t>
+            </w:r>
+            <w:r>
+              <w:rPr>
+                <w:noProof/>
+                <w:lang w:eastAsia="uk-UA"/>
+              </w:rPr>
+              <w:t>97</w:t>
+            </w:r>
+            <w:r>
+              <w:rPr>
+                <w:noProof/>
+                <w:lang w:val="en-US" w:eastAsia="uk-UA"/>
+              </w:rPr>
+              <w:t xml:space="preserve">, </w:t>
+            </w:r>
+            <w:r>
+              <w:rPr>
+                <w:noProof/>
+                <w:lang w:eastAsia="uk-UA"/>
+              </w:rPr>
+              <w:t>ітерація 10</w:t>
+            </w:r>
           </w:p>
         </w:tc>
       </w:tr>
@@ -19029,10 +19392,10 @@
                 <w:lang w:eastAsia="uk-UA"/>
               </w:rPr>
               <w:drawing>
-                <wp:inline distT="0" distB="0" distL="0" distR="0" wp14:anchorId="5149D8AE" wp14:editId="190A75C3">
-                  <wp:extent cx="3098800" cy="2060688"/>
-                  <wp:effectExtent l="0" t="0" r="6350" b="0"/>
-                  <wp:docPr id="11" name="Рисунок 11"/>
+                <wp:inline distT="0" distB="0" distL="0" distR="0" wp14:anchorId="033A6106" wp14:editId="7873CD30">
+                  <wp:extent cx="3149600" cy="2101418"/>
+                  <wp:effectExtent l="0" t="0" r="0" b="0"/>
+                  <wp:docPr id="20" name="Рисунок 20"/>
                   <wp:cNvGraphicFramePr>
                     <a:graphicFrameLocks xmlns:a="http://schemas.openxmlformats.org/drawingml/2006/main" noChangeAspect="1"/>
                   </wp:cNvGraphicFramePr>
@@ -19044,7 +19407,7 @@
                           <pic:cNvPicPr/>
                         </pic:nvPicPr>
                         <pic:blipFill>
-                          <a:blip r:embed="rId12"/>
+                          <a:blip r:embed="rId17"/>
                           <a:stretch>
                             <a:fillRect/>
                           </a:stretch>
@@ -19052,7 +19415,107 @@
                         <pic:spPr>
                           <a:xfrm>
                             <a:off x="0" y="0"/>
-                            <a:ext cx="3101844" cy="2062712"/>
+                            <a:ext cx="3151494" cy="2102682"/>
+                          </a:xfrm>
+                          <a:prstGeom prst="rect">
+                            <a:avLst/>
+                          </a:prstGeom>
+                        </pic:spPr>
+                      </pic:pic>
+                    </a:graphicData>
+                  </a:graphic>
+                </wp:inline>
+              </w:drawing>
+            </w:r>
+          </w:p>
+          <w:p>
+            <w:pPr>
+              <w:tabs>
+                <w:tab w:val="left" w:pos="3500"/>
+              </w:tabs>
+              <w:spacing w:after="0"/>
+              <w:jc w:val="center"/>
+              <w:rPr>
+                <w:noProof/>
+                <w:lang w:eastAsia="uk-UA"/>
+              </w:rPr>
+            </w:pPr>
+            <w:r>
+              <w:rPr>
+                <w:noProof/>
+                <w:lang w:val="en-US" w:eastAsia="uk-UA"/>
+              </w:rPr>
+              <w:t>N=</w:t>
+            </w:r>
+            <w:r>
+              <w:rPr>
+                <w:noProof/>
+                <w:lang w:eastAsia="uk-UA"/>
+              </w:rPr>
+              <w:t>183</w:t>
+            </w:r>
+            <w:r>
+              <w:rPr>
+                <w:noProof/>
+                <w:lang w:val="en-US" w:eastAsia="uk-UA"/>
+              </w:rPr>
+              <w:t xml:space="preserve">, </w:t>
+            </w:r>
+            <w:r>
+              <w:rPr>
+                <w:noProof/>
+                <w:lang w:eastAsia="uk-UA"/>
+              </w:rPr>
+              <w:t>ітерація 14</w:t>
+            </w:r>
+          </w:p>
+        </w:tc>
+        <w:tc>
+          <w:tcPr>
+            <w:tcW w:w="5245" w:type="dxa"/>
+          </w:tcPr>
+          <w:p>
+            <w:pPr>
+              <w:tabs>
+                <w:tab w:val="left" w:pos="3500"/>
+              </w:tabs>
+              <w:spacing w:after="0"/>
+              <w:jc w:val="center"/>
+              <w:rPr>
+                <w:noProof/>
+                <w:lang w:eastAsia="uk-UA"/>
+              </w:rPr>
+            </w:pPr>
+            <w:r>
+              <w:rPr>
+                <w:noProof/>
+                <w:lang w:eastAsia="uk-UA"/>
+              </w:rPr>
+              <w:drawing>
+                <wp:inline distT="0" distB="0" distL="0" distR="0" wp14:anchorId="2084E5A4" wp14:editId="70677E4D">
+                  <wp:extent cx="3152618" cy="2101850"/>
+                  <wp:effectExtent l="0" t="0" r="0" b="0"/>
+                  <wp:docPr id="21" name="Рисунок 21"/>
+                  <wp:cNvGraphicFramePr>
+                    <a:graphicFrameLocks xmlns:a="http://schemas.openxmlformats.org/drawingml/2006/main" noChangeAspect="1"/>
+                  </wp:cNvGraphicFramePr>
+                  <a:graphic xmlns:a="http://schemas.openxmlformats.org/drawingml/2006/main">
+                    <a:graphicData uri="http://schemas.openxmlformats.org/drawingml/2006/picture">
+                      <pic:pic xmlns:pic="http://schemas.openxmlformats.org/drawingml/2006/picture">
+                        <pic:nvPicPr>
+                          <pic:cNvPr id="0" name=""/>
+                          <pic:cNvPicPr/>
+                        </pic:nvPicPr>
+                        <pic:blipFill>
+                          <a:blip r:embed="rId18"/>
+                          <a:stretch>
+                            <a:fillRect/>
+                          </a:stretch>
+                        </pic:blipFill>
+                        <pic:spPr>
+                          <a:xfrm>
+                            <a:off x="0" y="0"/>
+                            <a:ext cx="3156413" cy="2104380"/>
                           </a:xfrm>
                           <a:prstGeom prst="rect">
                             <a:avLst/>
@@ -19086,7 +19549,7 @@
                 <w:noProof/>
                 <w:lang w:eastAsia="uk-UA"/>
               </w:rPr>
-              <w:t>17</w:t>
+              <w:t>269</w:t>
             </w:r>
             <w:r>
               <w:rPr>
@@ -19100,313 +19563,108 @@
                 <w:noProof/>
                 <w:lang w:eastAsia="uk-UA"/>
               </w:rPr>
-              <w:t>ітерація 4</w:t>
-            </w:r>
-          </w:p>
-        </w:tc>
-        <w:tc>
-          <w:tcPr>
-            <w:tcW w:w="5245" w:type="dxa"/>
-          </w:tcPr>
-          <w:p>
-            <w:pPr>
-              <w:spacing w:after="0"/>
-              <w:jc w:val="center"/>
-            </w:pPr>
-            <w:r>
-              <w:rPr>
-                <w:noProof/>
-                <w:lang w:eastAsia="uk-UA"/>
-              </w:rPr>
-              <w:drawing>
-                <wp:inline distT="0" distB="0" distL="0" distR="0" wp14:anchorId="4154788E" wp14:editId="60A1BAB2">
-                  <wp:extent cx="3107622" cy="2063750"/>
-                  <wp:effectExtent l="0" t="0" r="0" b="0"/>
-                  <wp:docPr id="12" name="Рисунок 12"/>
-                  <wp:cNvGraphicFramePr>
-                    <a:graphicFrameLocks xmlns:a="http://schemas.openxmlformats.org/drawingml/2006/main" noChangeAspect="1"/>
-                  </wp:cNvGraphicFramePr>
-                  <a:graphic xmlns:a="http://schemas.openxmlformats.org/drawingml/2006/main">
-                    <a:graphicData uri="http://schemas.openxmlformats.org/drawingml/2006/picture">
-                      <pic:pic xmlns:pic="http://schemas.openxmlformats.org/drawingml/2006/picture">
-                        <pic:nvPicPr>
-                          <pic:cNvPr id="0" name=""/>
-                          <pic:cNvPicPr/>
-                        </pic:nvPicPr>
-                        <pic:blipFill>
-                          <a:blip r:embed="rId13"/>
-                          <a:stretch>
-                            <a:fillRect/>
-                          </a:stretch>
-                        </pic:blipFill>
-                        <pic:spPr>
-                          <a:xfrm>
-                            <a:off x="0" y="0"/>
-                            <a:ext cx="3114179" cy="2068104"/>
-                          </a:xfrm>
-                          <a:prstGeom prst="rect">
-                            <a:avLst/>
-                          </a:prstGeom>
-                        </pic:spPr>
-                      </pic:pic>
-                    </a:graphicData>
-                  </a:graphic>
-                </wp:inline>
-              </w:drawing>
-            </w:r>
-          </w:p>
-          <w:p>
-            <w:pPr>
-              <w:spacing w:after="0"/>
-              <w:jc w:val="center"/>
-            </w:pPr>
-            <w:r>
-              <w:rPr>
-                <w:lang w:val="en-US"/>
-              </w:rPr>
-              <w:t>N=</w:t>
-            </w:r>
-            <w:r>
-              <w:t>33</w:t>
-            </w:r>
-            <w:r>
-              <w:rPr>
-                <w:lang w:val="en-US"/>
-              </w:rPr>
-              <w:t xml:space="preserve">, </w:t>
-            </w:r>
-            <w:r>
-              <w:t>ітерація 6</w:t>
-            </w:r>
-          </w:p>
-          <w:p>
-            <w:pPr>
-              <w:spacing w:after="0"/>
-              <w:jc w:val="center"/>
-            </w:pPr>
-          </w:p>
-        </w:tc>
-      </w:tr>
-      <w:tr>
-        <w:tc>
-          <w:tcPr>
-            <w:tcW w:w="5387" w:type="dxa"/>
-          </w:tcPr>
-          <w:p>
-            <w:pPr>
-              <w:spacing w:after="0"/>
-              <w:jc w:val="center"/>
-            </w:pPr>
-            <w:r>
-              <w:rPr>
-                <w:noProof/>
-                <w:lang w:eastAsia="uk-UA"/>
-              </w:rPr>
-              <w:drawing>
-                <wp:inline distT="0" distB="0" distL="0" distR="0" wp14:anchorId="60487684" wp14:editId="56F7820A">
-                  <wp:extent cx="3111500" cy="2063828"/>
-                  <wp:effectExtent l="0" t="0" r="0" b="0"/>
-                  <wp:docPr id="13" name="Рисунок 13"/>
-                  <wp:cNvGraphicFramePr>
-                    <a:graphicFrameLocks xmlns:a="http://schemas.openxmlformats.org/drawingml/2006/main" noChangeAspect="1"/>
-                  </wp:cNvGraphicFramePr>
-                  <a:graphic xmlns:a="http://schemas.openxmlformats.org/drawingml/2006/main">
-                    <a:graphicData uri="http://schemas.openxmlformats.org/drawingml/2006/picture">
-                      <pic:pic xmlns:pic="http://schemas.openxmlformats.org/drawingml/2006/picture">
-                        <pic:nvPicPr>
-                          <pic:cNvPr id="0" name=""/>
-                          <pic:cNvPicPr/>
-                        </pic:nvPicPr>
-                        <pic:blipFill>
-                          <a:blip r:embed="rId14"/>
-                          <a:stretch>
-                            <a:fillRect/>
-                          </a:stretch>
-                        </pic:blipFill>
-                        <pic:spPr>
-                          <a:xfrm>
-                            <a:off x="0" y="0"/>
-                            <a:ext cx="3120462" cy="2069772"/>
-                          </a:xfrm>
-                          <a:prstGeom prst="rect">
-                            <a:avLst/>
-                          </a:prstGeom>
-                        </pic:spPr>
-                      </pic:pic>
-                    </a:graphicData>
-                  </a:graphic>
-                </wp:inline>
-              </w:drawing>
-            </w:r>
-          </w:p>
-          <w:p>
-            <w:pPr>
-              <w:spacing w:after="0"/>
-              <w:jc w:val="center"/>
-            </w:pPr>
-            <w:r>
-              <w:rPr>
-                <w:noProof/>
-                <w:lang w:val="en-US" w:eastAsia="uk-UA"/>
-              </w:rPr>
-              <w:t>N=</w:t>
+              <w:t xml:space="preserve">ітерація </w:t>
             </w:r>
             <w:r>
               <w:rPr>
                 <w:noProof/>
                 <w:lang w:eastAsia="uk-UA"/>
               </w:rPr>
-              <w:t>54</w:t>
-            </w:r>
-            <w:r>
-              <w:rPr>
-                <w:noProof/>
-                <w:lang w:val="en-US" w:eastAsia="uk-UA"/>
-              </w:rPr>
-              <w:t xml:space="preserve">, </w:t>
-            </w:r>
-            <w:r>
-              <w:rPr>
-                <w:noProof/>
-                <w:lang w:eastAsia="uk-UA"/>
-              </w:rPr>
-              <w:t>ітерація 8</w:t>
-            </w:r>
-          </w:p>
-        </w:tc>
-        <w:tc>
-          <w:tcPr>
-            <w:tcW w:w="5245" w:type="dxa"/>
-          </w:tcPr>
-          <w:p>
-            <w:pPr>
-              <w:spacing w:after="0"/>
-              <w:jc w:val="center"/>
-            </w:pPr>
-            <w:r>
-              <w:rPr>
-                <w:noProof/>
-                <w:lang w:eastAsia="uk-UA"/>
-              </w:rPr>
-              <w:drawing>
-                <wp:inline distT="0" distB="0" distL="0" distR="0" wp14:anchorId="70449C89" wp14:editId="13362AFC">
-                  <wp:extent cx="3096869" cy="2063750"/>
-                  <wp:effectExtent l="0" t="0" r="8890" b="0"/>
-                  <wp:docPr id="14" name="Рисунок 14"/>
-                  <wp:cNvGraphicFramePr>
-                    <a:graphicFrameLocks xmlns:a="http://schemas.openxmlformats.org/drawingml/2006/main" noChangeAspect="1"/>
-                  </wp:cNvGraphicFramePr>
-                  <a:graphic xmlns:a="http://schemas.openxmlformats.org/drawingml/2006/main">
-                    <a:graphicData uri="http://schemas.openxmlformats.org/drawingml/2006/picture">
-                      <pic:pic xmlns:pic="http://schemas.openxmlformats.org/drawingml/2006/picture">
-                        <pic:nvPicPr>
-                          <pic:cNvPr id="0" name=""/>
-                          <pic:cNvPicPr/>
-                        </pic:nvPicPr>
-                        <pic:blipFill>
-                          <a:blip r:embed="rId15"/>
-                          <a:stretch>
-                            <a:fillRect/>
-                          </a:stretch>
-                        </pic:blipFill>
-                        <pic:spPr>
-                          <a:xfrm>
-                            <a:off x="0" y="0"/>
-                            <a:ext cx="3097799" cy="2064370"/>
-                          </a:xfrm>
-                          <a:prstGeom prst="rect">
-                            <a:avLst/>
-                          </a:prstGeom>
-                        </pic:spPr>
-                      </pic:pic>
-                    </a:graphicData>
-                  </a:graphic>
-                </wp:inline>
-              </w:drawing>
-            </w:r>
-          </w:p>
-          <w:p>
-            <w:pPr>
-              <w:spacing w:after="0"/>
-              <w:jc w:val="center"/>
-            </w:pPr>
-            <w:r>
-              <w:rPr>
-                <w:noProof/>
-                <w:lang w:val="en-US" w:eastAsia="uk-UA"/>
-              </w:rPr>
-              <w:t>N=</w:t>
-            </w:r>
-            <w:r>
-              <w:rPr>
-                <w:noProof/>
-                <w:lang w:eastAsia="uk-UA"/>
-              </w:rPr>
-              <w:t>104</w:t>
-            </w:r>
-            <w:r>
-              <w:rPr>
-                <w:noProof/>
-                <w:lang w:val="en-US" w:eastAsia="uk-UA"/>
-              </w:rPr>
-              <w:t xml:space="preserve">, </w:t>
-            </w:r>
-            <w:r>
-              <w:rPr>
-                <w:noProof/>
-                <w:lang w:eastAsia="uk-UA"/>
-              </w:rPr>
-              <w:t>ітерація 16</w:t>
+              <w:t>18</w:t>
             </w:r>
           </w:p>
         </w:tc>
       </w:tr>
     </w:tbl>
     <w:p>
+      <w:r>
+        <w:rPr>
+          <w:color w:val="000000"/>
+          <w:szCs w:val="28"/>
+        </w:rPr>
+        <w:tab/>
+      </w:r>
+      <w:r>
+        <w:t>Як можна побачити згущення сітки відбувається в правій стороні до 1, де похибка</w:t>
+      </w:r>
+      <w:r>
+        <w:rPr>
+          <w:lang w:val="en-US"/>
+        </w:rPr>
+        <w:t xml:space="preserve"> </w:t>
+      </w:r>
+      <w:r>
+        <w:t>окремих елементів</w:t>
+      </w:r>
+      <w:r>
+        <w:t xml:space="preserve"> довгий час більша ніж 1%. При цьому відбувається поділ навпіл тих скінченних елементів, на яких помилка досить висока і суттєво перевищує задану на початку обчислення. Алгоритм досягає максимальної відносної похибки 0,</w:t>
+      </w:r>
+      <w:r>
+        <w:t>99711184</w:t>
+      </w:r>
+      <w:r>
+        <w:t xml:space="preserve">  на </w:t>
+      </w:r>
+      <w:r>
+        <w:t>18</w:t>
+      </w:r>
+      <w:r>
+        <w:t xml:space="preserve"> ітерації з використанням </w:t>
+      </w:r>
+      <w:r>
+        <w:t>269</w:t>
+      </w:r>
+      <w:r>
+        <w:t xml:space="preserve"> скінченних елементів. При цьому похибка на всіх скінченних елементах цієї ітерації стає меншою за 1%. Отже МСЕ успішно запрограмований та перевірений, адже отримали графік, який досить точно співпадає з очікуваним.</w:t>
+      </w:r>
+      <w:r>
+        <w:t xml:space="preserve"> Таблиця зі всіма характеристиками для кожної ітерації виглядає наступним чином.</w:t>
+      </w:r>
+    </w:p>
+    <w:p>
       <w:pPr>
         <w:jc w:val="center"/>
       </w:pPr>
-    </w:p>
-    <w:p>
-      <w:r>
-        <w:tab/>
-        <w:t xml:space="preserve">Як можна побачити згущення сітки відбувається в </w:t>
-      </w:r>
-      <w:r>
-        <w:t>правій стороні до 1</w:t>
-      </w:r>
-      <w:r>
-        <w:t>, де похибка довгий час більша ніж 5%.</w:t>
-      </w:r>
-      <w:r>
-        <w:t xml:space="preserve"> При цьому відбувається поділ навпіл тих скінченних елементів, на яких помилка досить висока і суттєво перевищує задану на початку обчислення.</w:t>
-      </w:r>
-      <w:r>
-        <w:t xml:space="preserve"> Алгоритм досягає заданої точності </w:t>
-      </w:r>
-      <m:oMath>
-        <m:r>
-          <w:rPr>
-            <w:rFonts w:ascii="Cambria Math" w:eastAsiaTheme="minorEastAsia" w:hAnsi="Cambria Math" w:cs="Times New Roman"/>
-            <w:szCs w:val="28"/>
-            <w:lang w:val="en-US"/>
-          </w:rPr>
-          <m:t>η</m:t>
-        </m:r>
-      </m:oMath>
-      <w:r>
-        <w:t xml:space="preserve"> на 16 ітерації з використанням 104 скінченних елементів.</w:t>
-      </w:r>
-      <w:r>
-        <w:t xml:space="preserve"> При цьому похибка на всіх скінченних елементах стає меншою за 5%. Отже алгоритм успішно </w:t>
-      </w:r>
-      <w:proofErr w:type="spellStart"/>
-      <w:r>
-        <w:t>запрограмовано</w:t>
-      </w:r>
-      <w:proofErr w:type="spellEnd"/>
-      <w:r>
-        <w:t xml:space="preserve"> та перевірено, адже отримали графік, який співпадає з очікуваним графіком.</w:t>
+      <w:r>
+        <w:rPr>
+          <w:noProof/>
+          <w:lang w:eastAsia="uk-UA"/>
+        </w:rPr>
+        <w:drawing>
+          <wp:inline distT="0" distB="0" distL="0" distR="0" wp14:anchorId="217F9945" wp14:editId="3727A8FC">
+            <wp:extent cx="6120765" cy="2696210"/>
+            <wp:effectExtent l="0" t="0" r="0" b="8890"/>
+            <wp:docPr id="22" name="Рисунок 22"/>
+            <wp:cNvGraphicFramePr>
+              <a:graphicFrameLocks xmlns:a="http://schemas.openxmlformats.org/drawingml/2006/main" noChangeAspect="1"/>
+            </wp:cNvGraphicFramePr>
+            <a:graphic xmlns:a="http://schemas.openxmlformats.org/drawingml/2006/main">
+              <a:graphicData uri="http://schemas.openxmlformats.org/drawingml/2006/picture">
+                <pic:pic xmlns:pic="http://schemas.openxmlformats.org/drawingml/2006/picture">
+                  <pic:nvPicPr>
+                    <pic:cNvPr id="0" name=""/>
+                    <pic:cNvPicPr/>
+                  </pic:nvPicPr>
+                  <pic:blipFill>
+                    <a:blip r:embed="rId19"/>
+                    <a:stretch>
+                      <a:fillRect/>
+                    </a:stretch>
+                  </pic:blipFill>
+                  <pic:spPr>
+                    <a:xfrm>
+                      <a:off x="0" y="0"/>
+                      <a:ext cx="6120765" cy="2696210"/>
+                    </a:xfrm>
+                    <a:prstGeom prst="rect">
+                      <a:avLst/>
+                    </a:prstGeom>
+                  </pic:spPr>
+                </pic:pic>
+              </a:graphicData>
+            </a:graphic>
+          </wp:inline>
+        </w:drawing>
       </w:r>
     </w:p>
     <w:p>
@@ -19500,7 +19758,6 @@
       <w:r>
         <w:t xml:space="preserve"> в подальшому розв’язано методом прогонки. Окрім цього також виведені формули для обрахунку похибки та умову, за якої алгоритм повинен завершувати свою роботу. </w:t>
       </w:r>
-      <w:bookmarkStart w:id="0" w:name="_GoBack"/>
       <w:r>
         <w:t xml:space="preserve">Як </w:t>
       </w:r>
@@ -19552,7 +19809,6 @@
         <w:t>.</w:t>
       </w:r>
     </w:p>
-    <w:bookmarkEnd w:id="0"/>
     <w:p>
       <w:pPr>
         <w:pStyle w:val="1"/>
@@ -22833,7 +23089,7 @@
 </file>
 
 <file path=customXml/itemProps1.xml><?xml version="1.0" encoding="utf-8"?>
-<ds:datastoreItem xmlns:ds="http://schemas.openxmlformats.org/officeDocument/2006/customXml" ds:itemID="{BDDF4826-F1C3-48F5-AB18-8681EFCBA434}">
+<ds:datastoreItem xmlns:ds="http://schemas.openxmlformats.org/officeDocument/2006/customXml" ds:itemID="{DA0110C1-0686-4655-B6D8-C2EFFCB1F4B5}">
   <ds:schemaRefs>
     <ds:schemaRef ds:uri="http://schemas.openxmlformats.org/officeDocument/2006/bibliography"/>
   </ds:schemaRefs>

</xml_diff>